<commit_message>
Blazor voorbeeld en meer documentatie
</commit_message>
<xml_diff>
--- a/Documentatie/Level Up Sessie VS 2022.docx
+++ b/Documentatie/Level Up Sessie VS 2022.docx
@@ -7,7 +7,7 @@
         <w:pStyle w:val="Title"/>
       </w:pPr>
       <w:r>
-        <w:t>VS 2022</w:t>
+        <w:t>Level Up Sessie VS 2022</w:t>
       </w:r>
     </w:p>
     <w:p>
@@ -87,6 +87,49 @@
         </w:sdtContent>
       </w:sdt>
     </w:p>
+    <w:p>
+      <w:hyperlink r:id="rId103">
+        <w:r>
+          <w:rPr>
+            <w:rStyle w:val="Hyperlink"/>
+          </w:rPr>
+          <w:t>Introducing the new Razor editor in Visual Studio 2022 - Visual Studio Blog</w:t>
+          <w:br/>
+        </w:r>
+      </w:hyperlink>
+      <w:p>
+        <w:pPr>
+          <w:pStyle w:val="Citation-article"/>
+        </w:pPr>
+        <w:sdt>
+          <w:sdtPr>
+            <w:citation/>
+          </w:sdtPr>
+          <w:sdtContent>
+            <w:r>
+              <w:fldChar w:fldCharType="begin"/>
+            </w:r>
+            <w:r>
+              <w:instrText xml:space="preserve">CITATION cit2\y</w:instrText>
+            </w:r>
+            <w:r>
+              <w:fldChar w:fldCharType="separate"/>
+            </w:r>
+            <w:r>
+              <w:rPr>
+                <w:sz w:val="24"/>
+                <w:szCs w:val="20"/>
+                <w:noProof/>
+              </w:rPr>
+              <w:t xml:space="preserve">(, 2021)</w:t>
+            </w:r>
+            <w:r>
+              <w:fldChar w:fldCharType="end"/>
+            </w:r>
+          </w:sdtContent>
+        </w:sdt>
+      </w:p>
+    </w:p>
     <w:sdt>
       <w:sdtPr>
         <w:id w:val="46352526"/>
@@ -137,6 +180,59 @@
               <w:r>
                 <w:fldChar w:fldCharType="separate"/>
               </w:r>
+              <w:pPr>
+                <w:pStyle w:val="Reference-body"/>
+                <w:ind w:left="0" w:firstLine="0"/>
+                <w:jc w:val="both"/>
+                <w:rPr>
+                  <w:noProof/>
+                </w:rPr>
+              </w:pPr>
+              <w:r>
+                <w:rPr>
+                  <w:noProof/>
+                </w:rPr>
+                <w:t>(2021).</w:t>
+              </w:r>
+              <w:r>
+                <w:fldChar w:fldCharType="separate"/>
+              </w:r>
+              <w:r>
+                <w:rPr>
+                  <w:i/>
+                  <w:iCs/>
+                  <w:noProof/>
+                </w:rPr>
+                <w:t xml:space="preserve"> Introducing the new Razor editor in Visual Studio 2022. </w:t>
+              </w:r>
+              <w:r>
+                <w:fldChar w:fldCharType="separate"/>
+              </w:r>
+              <w:r>
+                <w:rPr>
+                  <w:noProof/>
+                </w:rPr>
+                <w:t xml:space="preserve"> microsoft.com.  https://devblogs.microsoft.com/visualstudio/introducing-the-new-razor-editor-in-visual-studio-2022/</w:t>
+              </w:r>
+              <w:r>
+                <w:rPr>
+                  <w:noProof/>
+                </w:rPr>
+                <w:t/>
+              </w:r>
+            </w:p>
+            <w:p>
+              <w:pPr>
+                <w:pStyle w:val="Reference-body"/>
+                <w:ind w:left="0" w:firstLine="0"/>
+                <w:jc w:val="both"/>
+                <w:rPr>
+                  <w:noProof/>
+                  <w:szCs w:val="24"/>
+                </w:rPr>
+              </w:pPr>
+            </w:p>
+            <w:p>
               <w:pPr>
                 <w:pStyle w:val="Reference-body"/>
                 <w:ind w:left="0" w:firstLine="0"/>
@@ -1209,6 +1305,18 @@
 <file path=customXml/item1.xml><?xml version="1.0" encoding="utf-8"?>
 <b:Sources xmlns:b="http://schemas.openxmlformats.org/officeDocument/2006/bibliography" xmlns="http://schemas.openxmlformats.org/officeDocument/2006/bibliography">
   <b:Source>
+    <b:Tag>cit2</b:Tag>
+    <b:URL>https://devblogs.microsoft.com/visualstudio/introducing-the-new-razor-editor-in-visual-studio-2022/</b:URL>
+    <b:RefOrder>3</b:RefOrder>
+    <b:SourceType>InternetSite</b:SourceType>
+    <b:Year>2021</b:Year>
+    <b:Author>
+      <b:Author>
+        <b:NameList/>
+      </b:Author>
+    </b:Author>
+  </b:Source>
+  <b:Source>
     <b:Tag>cit0</b:Tag>
     <b:URL>https://docs.microsoft.com/en-us/visualstudio/ide/whats-new-visual-studio-2022?view=vs-2022</b:URL>
     <b:RefOrder>1</b:RefOrder>

</xml_diff>